<commit_message>
Angebot, Projektzeitplan wurden angepasst
spUpdate-  und spDeleteImage wurden angepasst
</commit_message>
<xml_diff>
--- a/Docs/Zeichnungen/Angebot.docx
+++ b/Docs/Zeichnungen/Angebot.docx
@@ -471,7 +471,7 @@
           </w:tcPr>
           <w:p>
             <w:pPr>
-              <w:jc w:val="right"/>
+              <w:jc w:val="center"/>
             </w:pPr>
           </w:p>
         </w:tc>
@@ -534,7 +534,18 @@
           </w:tcPr>
           <w:p>
             <w:r>
-              <w:t>„MacAPPLE“ Anwendung Entwicklung</w:t>
+              <w:t xml:space="preserve">Entwicklungskosten </w:t>
+            </w:r>
+          </w:p>
+          <w:p>
+            <w:r>
+              <w:t xml:space="preserve">(225 h x 72,10 </w:t>
+            </w:r>
+            <w:r>
+              <w:t>€</w:t>
+            </w:r>
+            <w:r>
+              <w:t>)</w:t>
             </w:r>
           </w:p>
         </w:tc>
@@ -563,7 +574,10 @@
               <w:jc w:val="right"/>
             </w:pPr>
             <w:r>
-              <w:t>20.001,86 €</w:t>
+              <w:t xml:space="preserve">16.222,50 </w:t>
+            </w:r>
+            <w:r>
+              <w:t>€</w:t>
             </w:r>
           </w:p>
         </w:tc>
@@ -579,7 +593,11 @@
               <w:bottom w:val="single" w:sz="12" w:space="0" w:color="D9D9D9" w:themeColor="background1" w:themeShade="D9"/>
             </w:tcBorders>
           </w:tcPr>
-          <w:p/>
+          <w:p>
+            <w:r>
+              <w:t>2</w:t>
+            </w:r>
+          </w:p>
         </w:tc>
         <w:tc>
           <w:tcPr>
@@ -606,7 +624,30 @@
               <w:bottom w:val="single" w:sz="12" w:space="0" w:color="D9D9D9" w:themeColor="background1" w:themeShade="D9"/>
             </w:tcBorders>
           </w:tcPr>
-          <w:p/>
+          <w:p>
+            <w:r>
+              <w:t>Sach- und Gemeinkosten</w:t>
+            </w:r>
+          </w:p>
+          <w:p>
+            <w:r>
+              <w:t>(</w:t>
+            </w:r>
+            <w:r>
+              <w:t xml:space="preserve">Internet, </w:t>
+            </w:r>
+            <w:bookmarkStart w:id="0" w:name="_GoBack"/>
+            <w:bookmarkEnd w:id="0"/>
+            <w:r>
+              <w:t xml:space="preserve">Lizenzen, </w:t>
+            </w:r>
+            <w:r>
+              <w:t>Ausstattung</w:t>
+            </w:r>
+            <w:r>
+              <w:t xml:space="preserve">, Bürokosten)  </w:t>
+            </w:r>
+          </w:p>
         </w:tc>
         <w:tc>
           <w:tcPr>
@@ -632,6 +673,15 @@
             <w:pPr>
               <w:jc w:val="right"/>
             </w:pPr>
+            <w:r>
+              <w:t xml:space="preserve">3.779,36 </w:t>
+            </w:r>
+            <w:r>
+              <w:t>€</w:t>
+            </w:r>
+            <w:r>
+              <w:t xml:space="preserve"> </w:t>
+            </w:r>
           </w:p>
         </w:tc>
       </w:tr>
@@ -846,9 +896,6 @@
       <w:pPr>
         <w:jc w:val="right"/>
       </w:pPr>
-      <w:r>
-        <w:br w:type="textWrapping" w:clear="all"/>
-      </w:r>
     </w:p>
     <w:tbl>
       <w:tblPr>
@@ -909,10 +956,7 @@
         </w:tc>
       </w:tr>
     </w:tbl>
-    <w:p>
-      <w:bookmarkStart w:id="0" w:name="_GoBack"/>
-      <w:bookmarkEnd w:id="0"/>
-    </w:p>
+    <w:p/>
     <w:sectPr>
       <w:headerReference w:type="default" r:id="rId6"/>
       <w:footerReference w:type="default" r:id="rId7"/>

</xml_diff>